<commit_message>
CC Commit Unit Test
</commit_message>
<xml_diff>
--- a/Unit Tests/Automated Testing/Cyclomatic Complexity/Implementation of Test Case in JUnit/Implementation For JUnit.docx
+++ b/Unit Tests/Automated Testing/Cyclomatic Complexity/Implementation of Test Case in JUnit/Implementation For JUnit.docx
@@ -115,18 +115,82 @@
           <w:sz w:val="24"/>
           <w:szCs w:val="24"/>
         </w:rPr>
-        <w:t xml:space="preserve">We have taken two classes from Release 3.0.0 named as AHSproxy and getRMAddress and done the Unit testing for these two classes. The logs and classes.txt are placed in the respective </w:t>
-      </w:r>
-      <w:r>
-        <w:rPr>
-          <w:rFonts w:ascii="Times New Roman" w:hAnsi="Times New Roman" w:cs="Times New Roman"/>
-          <w:sz w:val="24"/>
-          <w:szCs w:val="24"/>
-        </w:rPr>
-        <w:t>folder of Cyclomatic complexity</w:t>
+        <w:t xml:space="preserve">We have taken two classes from Release 3.0.0 named as AHSproxy and </w:t>
+      </w:r>
+      <w:r>
+        <w:rPr>
+          <w:rFonts w:ascii="Times New Roman" w:hAnsi="Times New Roman" w:cs="Times New Roman"/>
+          <w:sz w:val="24"/>
+          <w:szCs w:val="24"/>
+        </w:rPr>
+        <w:t xml:space="preserve">ClientRMProxy </w:t>
+      </w:r>
+      <w:r>
+        <w:rPr>
+          <w:rFonts w:ascii="Times New Roman" w:hAnsi="Times New Roman" w:cs="Times New Roman"/>
+          <w:sz w:val="24"/>
+          <w:szCs w:val="24"/>
+        </w:rPr>
+        <w:t>done the Unit testing for these two cl</w:t>
+      </w:r>
+      <w:r>
+        <w:rPr>
+          <w:rFonts w:ascii="Times New Roman" w:hAnsi="Times New Roman" w:cs="Times New Roman"/>
+          <w:sz w:val="24"/>
+          <w:szCs w:val="24"/>
+        </w:rPr>
+        <w:t xml:space="preserve">asses. The logs and </w:t>
+      </w:r>
+      <w:r>
+        <w:rPr>
+          <w:rFonts w:ascii="Times New Roman" w:hAnsi="Times New Roman" w:cs="Times New Roman"/>
+          <w:sz w:val="24"/>
+          <w:szCs w:val="24"/>
+        </w:rPr>
+        <w:t>TestClientRMProxyCyclomaticComplexity</w:t>
+      </w:r>
+      <w:r>
+        <w:rPr>
+          <w:rFonts w:ascii="Times New Roman" w:hAnsi="Times New Roman" w:cs="Times New Roman"/>
+          <w:sz w:val="24"/>
+          <w:szCs w:val="24"/>
+        </w:rPr>
+        <w:t>.java</w:t>
+      </w:r>
+      <w:r>
+        <w:rPr>
+          <w:rFonts w:ascii="Times New Roman" w:hAnsi="Times New Roman" w:cs="Times New Roman"/>
+          <w:sz w:val="24"/>
+          <w:szCs w:val="24"/>
+        </w:rPr>
+        <w:t>(test class)</w:t>
       </w:r>
       <w:bookmarkStart w:id="0" w:name="_GoBack"/>
       <w:bookmarkEnd w:id="0"/>
+      <w:r>
+        <w:rPr>
+          <w:rFonts w:ascii="Times New Roman" w:hAnsi="Times New Roman" w:cs="Times New Roman"/>
+          <w:sz w:val="24"/>
+          <w:szCs w:val="24"/>
+        </w:rPr>
+        <w:t xml:space="preserve"> </w:t>
+      </w:r>
+      <w:r>
+        <w:rPr>
+          <w:rFonts w:ascii="Times New Roman" w:hAnsi="Times New Roman" w:cs="Times New Roman"/>
+          <w:sz w:val="24"/>
+          <w:szCs w:val="24"/>
+        </w:rPr>
+        <w:t xml:space="preserve">are placed in the respective </w:t>
+      </w:r>
+      <w:r>
+        <w:rPr>
+          <w:rFonts w:ascii="Times New Roman" w:hAnsi="Times New Roman" w:cs="Times New Roman"/>
+          <w:sz w:val="24"/>
+          <w:szCs w:val="24"/>
+        </w:rPr>
+        <w:t>folder of Cyclomatic complexity</w:t>
+      </w:r>
       <w:r>
         <w:rPr>
           <w:rFonts w:ascii="Times New Roman" w:hAnsi="Times New Roman" w:cs="Times New Roman"/>

</xml_diff>